<commit_message>
Palaverimuistio ja työajan lisäys
</commit_message>
<xml_diff>
--- a/Työnajanseuranta/Työaikaraportti_TeemuKostamo.docx
+++ b/Työnajanseuranta/Työaikaraportti_TeemuKostamo.docx
@@ -398,19 +398,31 @@
           <w:tcPr>
             <w:tcW w:w="1980" w:type="dxa"/>
           </w:tcPr>
-          <w:p/>
-        </w:tc>
-        <w:tc>
-          <w:tcPr>
-            <w:tcW w:w="2551" w:type="dxa"/>
-          </w:tcPr>
-          <w:p/>
-        </w:tc>
-        <w:tc>
-          <w:tcPr>
-            <w:tcW w:w="5103" w:type="dxa"/>
-          </w:tcPr>
-          <w:p/>
+          <w:p>
+            <w:r>
+              <w:t>10.02.23</w:t>
+            </w:r>
+          </w:p>
+        </w:tc>
+        <w:tc>
+          <w:tcPr>
+            <w:tcW w:w="2551" w:type="dxa"/>
+          </w:tcPr>
+          <w:p>
+            <w:r>
+              <w:t>0,5</w:t>
+            </w:r>
+          </w:p>
+        </w:tc>
+        <w:tc>
+          <w:tcPr>
+            <w:tcW w:w="5103" w:type="dxa"/>
+          </w:tcPr>
+          <w:p>
+            <w:r>
+              <w:t>Sprintti tapaaminen</w:t>
+            </w:r>
+          </w:p>
         </w:tc>
       </w:tr>
       <w:tr>

</xml_diff>

<commit_message>
Käyttäjän siirtyminen ohjelman sisällä testaus
</commit_message>
<xml_diff>
--- a/Työnajanseuranta/Työaikaraportti_TeemuKostamo.docx
+++ b/Työnajanseuranta/Työaikaraportti_TeemuKostamo.docx
@@ -108,6 +108,7 @@
                 <w:bCs/>
               </w:rPr>
             </w:pPr>
+            <w:proofErr w:type="gramStart"/>
             <w:r>
               <w:rPr>
                 <w:b/>
@@ -115,6 +116,7 @@
               </w:rPr>
               <w:t>Pvm</w:t>
             </w:r>
+            <w:proofErr w:type="gramEnd"/>
           </w:p>
         </w:tc>
         <w:tc>
@@ -430,19 +432,31 @@
           <w:tcPr>
             <w:tcW w:w="1980" w:type="dxa"/>
           </w:tcPr>
-          <w:p/>
-        </w:tc>
-        <w:tc>
-          <w:tcPr>
-            <w:tcW w:w="2551" w:type="dxa"/>
-          </w:tcPr>
-          <w:p/>
-        </w:tc>
-        <w:tc>
-          <w:tcPr>
-            <w:tcW w:w="5103" w:type="dxa"/>
-          </w:tcPr>
-          <w:p/>
+          <w:p>
+            <w:r>
+              <w:t>12.02.23</w:t>
+            </w:r>
+          </w:p>
+        </w:tc>
+        <w:tc>
+          <w:tcPr>
+            <w:tcW w:w="2551" w:type="dxa"/>
+          </w:tcPr>
+          <w:p>
+            <w:r>
+              <w:t>0,5</w:t>
+            </w:r>
+          </w:p>
+        </w:tc>
+        <w:tc>
+          <w:tcPr>
+            <w:tcW w:w="5103" w:type="dxa"/>
+          </w:tcPr>
+          <w:p>
+            <w:r>
+              <w:t>Käyttäjän siirtyminen ohjelman mukana</w:t>
+            </w:r>
+          </w:p>
         </w:tc>
       </w:tr>
       <w:tr>

</xml_diff>

<commit_message>
Kirjautumissivu käyttämään User.db, käyttäjätunnuksen muutos lowercase, käyttäjätunnuskentän muutos readonly
</commit_message>
<xml_diff>
--- a/Työnajanseuranta/Työaikaraportti_TeemuKostamo.docx
+++ b/Työnajanseuranta/Työaikaraportti_TeemuKostamo.docx
@@ -526,19 +526,41 @@
           <w:tcPr>
             <w:tcW w:w="1980" w:type="dxa"/>
           </w:tcPr>
-          <w:p/>
-        </w:tc>
-        <w:tc>
-          <w:tcPr>
-            <w:tcW w:w="2551" w:type="dxa"/>
-          </w:tcPr>
-          <w:p/>
-        </w:tc>
-        <w:tc>
-          <w:tcPr>
-            <w:tcW w:w="5103" w:type="dxa"/>
-          </w:tcPr>
-          <w:p/>
+          <w:p>
+            <w:r>
+              <w:t>17.02.23</w:t>
+            </w:r>
+          </w:p>
+        </w:tc>
+        <w:tc>
+          <w:tcPr>
+            <w:tcW w:w="2551" w:type="dxa"/>
+          </w:tcPr>
+          <w:p>
+            <w:r>
+              <w:t>1,5</w:t>
+            </w:r>
+          </w:p>
+        </w:tc>
+        <w:tc>
+          <w:tcPr>
+            <w:tcW w:w="5103" w:type="dxa"/>
+          </w:tcPr>
+          <w:p>
+            <w:r>
+              <w:t xml:space="preserve">Kirjautumissivu käyttämään tietokantaa, </w:t>
+            </w:r>
+          </w:p>
+          <w:p>
+            <w:r>
+              <w:t>Käyttäjäntunnuksen muutos pieniksi kirjaimiksi,</w:t>
+            </w:r>
+          </w:p>
+          <w:p>
+            <w:r>
+              <w:t>Käyttäjäsivun käyttäjätunnus textbox read only</w:t>
+            </w:r>
+          </w:p>
         </w:tc>
       </w:tr>
       <w:tr>

</xml_diff>

<commit_message>
-Pääikkunan käyttäjälistan populointi -Pääikkunan menun aloitus     -luo uusi tehtävä     -kirjaudu ulos -toimii     -käyttäjän poistaminen -kesken     -lopeta -toimii -activeUser muuttujan luonti -Työajan lisäys
</commit_message>
<xml_diff>
--- a/Työnajanseuranta/Työaikaraportti_TeemuKostamo.docx
+++ b/Työnajanseuranta/Työaikaraportti_TeemuKostamo.docx
@@ -568,39 +568,69 @@
           <w:tcPr>
             <w:tcW w:w="1980" w:type="dxa"/>
           </w:tcPr>
-          <w:p/>
-        </w:tc>
-        <w:tc>
-          <w:tcPr>
-            <w:tcW w:w="2551" w:type="dxa"/>
-          </w:tcPr>
-          <w:p/>
-        </w:tc>
-        <w:tc>
-          <w:tcPr>
-            <w:tcW w:w="5103" w:type="dxa"/>
-          </w:tcPr>
-          <w:p/>
-        </w:tc>
-      </w:tr>
-      <w:tr>
-        <w:tc>
-          <w:tcPr>
-            <w:tcW w:w="1980" w:type="dxa"/>
-          </w:tcPr>
-          <w:p/>
-        </w:tc>
-        <w:tc>
-          <w:tcPr>
-            <w:tcW w:w="2551" w:type="dxa"/>
-          </w:tcPr>
-          <w:p/>
-        </w:tc>
-        <w:tc>
-          <w:tcPr>
-            <w:tcW w:w="5103" w:type="dxa"/>
-          </w:tcPr>
-          <w:p/>
+          <w:p>
+            <w:r>
+              <w:t>17.02.23</w:t>
+            </w:r>
+          </w:p>
+        </w:tc>
+        <w:tc>
+          <w:tcPr>
+            <w:tcW w:w="2551" w:type="dxa"/>
+          </w:tcPr>
+          <w:p>
+            <w:r>
+              <w:t>1</w:t>
+            </w:r>
+          </w:p>
+        </w:tc>
+        <w:tc>
+          <w:tcPr>
+            <w:tcW w:w="5103" w:type="dxa"/>
+          </w:tcPr>
+          <w:p>
+            <w:r>
+              <w:t>Sprintti tapaaminen</w:t>
+            </w:r>
+          </w:p>
+        </w:tc>
+      </w:tr>
+      <w:tr>
+        <w:tc>
+          <w:tcPr>
+            <w:tcW w:w="1980" w:type="dxa"/>
+          </w:tcPr>
+          <w:p>
+            <w:r>
+              <w:t>18.02.23</w:t>
+            </w:r>
+          </w:p>
+        </w:tc>
+        <w:tc>
+          <w:tcPr>
+            <w:tcW w:w="2551" w:type="dxa"/>
+          </w:tcPr>
+          <w:p>
+            <w:r>
+              <w:t>1</w:t>
+            </w:r>
+            <w:r>
+              <w:t>,5</w:t>
+            </w:r>
+          </w:p>
+        </w:tc>
+        <w:tc>
+          <w:tcPr>
+            <w:tcW w:w="5103" w:type="dxa"/>
+          </w:tcPr>
+          <w:p>
+            <w:r>
+              <w:t>Pääsivun käyttäjälistan populointi, Menun aloitus,Menun toiminnot</w:t>
+            </w:r>
+            <w:r>
+              <w:t xml:space="preserve"> (uusi tehtävä, kirjaudu ulos, poista käyttäjä)</w:t>
+            </w:r>
+          </w:p>
         </w:tc>
       </w:tr>
       <w:tr>
@@ -955,6 +985,7 @@
                 <w:b/>
                 <w:bCs/>
               </w:rPr>
+              <w:lastRenderedPageBreak/>
               <w:t>Yhteensä</w:t>
             </w:r>
           </w:p>

</xml_diff>

<commit_message>
Menu toimii, Datagridin textwrap
</commit_message>
<xml_diff>
--- a/Työnajanseuranta/Työaikaraportti_TeemuKostamo.docx
+++ b/Työnajanseuranta/Työaikaraportti_TeemuKostamo.docx
@@ -108,6 +108,7 @@
                 <w:bCs/>
               </w:rPr>
             </w:pPr>
+            <w:proofErr w:type="gramStart"/>
             <w:r>
               <w:rPr>
                 <w:b/>
@@ -115,6 +116,7 @@
               </w:rPr>
               <w:t>Pvm</w:t>
             </w:r>
+            <w:proofErr w:type="gramEnd"/>
           </w:p>
         </w:tc>
         <w:tc>
@@ -196,7 +198,15 @@
               <w:t>Projektin aloitus</w:t>
             </w:r>
             <w:r>
-              <w:t>kokous ja repon luonti</w:t>
+              <w:t xml:space="preserve">kokous ja </w:t>
+            </w:r>
+            <w:proofErr w:type="spellStart"/>
+            <w:r>
+              <w:t>repon</w:t>
+            </w:r>
+            <w:proofErr w:type="spellEnd"/>
+            <w:r>
+              <w:t xml:space="preserve"> luonti</w:t>
             </w:r>
           </w:p>
         </w:tc>
@@ -483,9 +493,19 @@
             <w:tcW w:w="5103" w:type="dxa"/>
           </w:tcPr>
           <w:p>
-            <w:r>
-              <w:t>Use case diagram</w:t>
-            </w:r>
+            <w:proofErr w:type="spellStart"/>
+            <w:r>
+              <w:t>Use</w:t>
+            </w:r>
+            <w:proofErr w:type="spellEnd"/>
+            <w:r>
+              <w:t xml:space="preserve"> case </w:t>
+            </w:r>
+            <w:proofErr w:type="spellStart"/>
+            <w:r>
+              <w:t>diagram</w:t>
+            </w:r>
+            <w:proofErr w:type="spellEnd"/>
           </w:p>
         </w:tc>
       </w:tr>
@@ -515,8 +535,13 @@
             <w:tcW w:w="5103" w:type="dxa"/>
           </w:tcPr>
           <w:p>
-            <w:r>
-              <w:t>SQLite referenssi</w:t>
+            <w:proofErr w:type="spellStart"/>
+            <w:r>
+              <w:t>SQLite</w:t>
+            </w:r>
+            <w:proofErr w:type="spellEnd"/>
+            <w:r>
+              <w:t xml:space="preserve"> referenssi</w:t>
             </w:r>
           </w:p>
         </w:tc>
@@ -558,8 +583,29 @@
           </w:p>
           <w:p>
             <w:r>
-              <w:t>Käyttäjäsivun käyttäjätunnus textbox read only</w:t>
-            </w:r>
+              <w:t xml:space="preserve">Käyttäjäsivun käyttäjätunnus </w:t>
+            </w:r>
+            <w:proofErr w:type="spellStart"/>
+            <w:r>
+              <w:t>textbox</w:t>
+            </w:r>
+            <w:proofErr w:type="spellEnd"/>
+            <w:r>
+              <w:t xml:space="preserve"> </w:t>
+            </w:r>
+            <w:proofErr w:type="spellStart"/>
+            <w:r>
+              <w:t>read</w:t>
+            </w:r>
+            <w:proofErr w:type="spellEnd"/>
+            <w:r>
+              <w:t xml:space="preserve"> </w:t>
+            </w:r>
+            <w:proofErr w:type="spellStart"/>
+            <w:r>
+              <w:t>only</w:t>
+            </w:r>
+            <w:proofErr w:type="spellEnd"/>
           </w:p>
         </w:tc>
       </w:tr>
@@ -625,7 +671,25 @@
           </w:tcPr>
           <w:p>
             <w:r>
-              <w:t>Pääsivun käyttäjälistan populointi, Menun aloitus,Menun toiminnot</w:t>
+              <w:t xml:space="preserve">Pääsivun käyttäjälistan </w:t>
+            </w:r>
+            <w:proofErr w:type="spellStart"/>
+            <w:r>
+              <w:t>populointi</w:t>
+            </w:r>
+            <w:proofErr w:type="spellEnd"/>
+            <w:r>
+              <w:t xml:space="preserve">, Menun </w:t>
+            </w:r>
+            <w:proofErr w:type="spellStart"/>
+            <w:proofErr w:type="gramStart"/>
+            <w:r>
+              <w:t>aloitus,Menun</w:t>
+            </w:r>
+            <w:proofErr w:type="spellEnd"/>
+            <w:proofErr w:type="gramEnd"/>
+            <w:r>
+              <w:t xml:space="preserve"> toiminnot</w:t>
             </w:r>
             <w:r>
               <w:t xml:space="preserve"> (uusi tehtävä, kirjaudu ulos, poista käyttäjä)</w:t>
@@ -660,7 +724,15 @@
           </w:tcPr>
           <w:p>
             <w:r>
-              <w:t>Pääsivun tehtävien populoinnin valmistelua</w:t>
+              <w:t xml:space="preserve">Pääsivun tehtävien </w:t>
+            </w:r>
+            <w:proofErr w:type="spellStart"/>
+            <w:r>
+              <w:t>populoinnin</w:t>
+            </w:r>
+            <w:proofErr w:type="spellEnd"/>
+            <w:r>
+              <w:t xml:space="preserve"> valmistelua</w:t>
             </w:r>
           </w:p>
         </w:tc>
@@ -692,7 +764,31 @@
           </w:tcPr>
           <w:p>
             <w:r>
-              <w:t>SQL queryn parantelu, korruption korjaus, testikirjautuminen. 4h töitä hävisi koska local repo korruptoitui. Aloitettu korjaukset</w:t>
+              <w:t xml:space="preserve">SQL </w:t>
+            </w:r>
+            <w:proofErr w:type="spellStart"/>
+            <w:r>
+              <w:t>queryn</w:t>
+            </w:r>
+            <w:proofErr w:type="spellEnd"/>
+            <w:r>
+              <w:t xml:space="preserve"> parantelu, korruption korjaus, testikirjautuminen. </w:t>
+            </w:r>
+            <w:proofErr w:type="gramStart"/>
+            <w:r>
+              <w:t>4h</w:t>
+            </w:r>
+            <w:proofErr w:type="gramEnd"/>
+            <w:r>
+              <w:t xml:space="preserve"> töitä hävisi koska </w:t>
+            </w:r>
+            <w:proofErr w:type="spellStart"/>
+            <w:r>
+              <w:t>local</w:t>
+            </w:r>
+            <w:proofErr w:type="spellEnd"/>
+            <w:r>
+              <w:t xml:space="preserve"> repo korruptoitui. Aloitettu korjaukset</w:t>
             </w:r>
           </w:p>
         </w:tc>
@@ -724,7 +820,15 @@
           </w:tcPr>
           <w:p>
             <w:r>
-              <w:t>SQL queryn korjauksen palautus loppuun</w:t>
+              <w:t xml:space="preserve">SQL </w:t>
+            </w:r>
+            <w:proofErr w:type="spellStart"/>
+            <w:r>
+              <w:t>queryn</w:t>
+            </w:r>
+            <w:proofErr w:type="spellEnd"/>
+            <w:r>
+              <w:t xml:space="preserve"> korjauksen palautus loppuun</w:t>
             </w:r>
           </w:p>
         </w:tc>
@@ -746,7 +850,7 @@
           </w:tcPr>
           <w:p>
             <w:r>
-              <w:t>1</w:t>
+              <w:t>2,5</w:t>
             </w:r>
           </w:p>
         </w:tc>
@@ -758,6 +862,22 @@
             <w:r>
               <w:t>Käyttäjän poisto toimii</w:t>
             </w:r>
+            <w:r>
+              <w:t xml:space="preserve">, </w:t>
+            </w:r>
+            <w:proofErr w:type="spellStart"/>
+            <w:r>
+              <w:t>Datagridin</w:t>
+            </w:r>
+            <w:proofErr w:type="spellEnd"/>
+            <w:r>
+              <w:t xml:space="preserve"> </w:t>
+            </w:r>
+            <w:proofErr w:type="spellStart"/>
+            <w:r>
+              <w:t>textwrap</w:t>
+            </w:r>
+            <w:proofErr w:type="spellEnd"/>
           </w:p>
         </w:tc>
       </w:tr>
@@ -1056,7 +1176,7 @@
               <w:rPr>
                 <w:noProof/>
               </w:rPr>
-              <w:t>7,75</w:t>
+              <w:t>26,75</w:t>
             </w:r>
             <w:r>
               <w:fldChar w:fldCharType="end"/>

</xml_diff>

<commit_message>
Tehtävän katseluikkuna toimii tuplaklikkauksella
</commit_message>
<xml_diff>
--- a/Työnajanseuranta/Työaikaraportti_TeemuKostamo.docx
+++ b/Työnajanseuranta/Työaikaraportti_TeemuKostamo.docx
@@ -108,7 +108,6 @@
                 <w:bCs/>
               </w:rPr>
             </w:pPr>
-            <w:proofErr w:type="gramStart"/>
             <w:r>
               <w:rPr>
                 <w:b/>
@@ -116,7 +115,6 @@
               </w:rPr>
               <w:t>Pvm</w:t>
             </w:r>
-            <w:proofErr w:type="gramEnd"/>
           </w:p>
         </w:tc>
         <w:tc>
@@ -198,15 +196,7 @@
               <w:t>Projektin aloitus</w:t>
             </w:r>
             <w:r>
-              <w:t xml:space="preserve">kokous ja </w:t>
-            </w:r>
-            <w:proofErr w:type="spellStart"/>
-            <w:r>
-              <w:t>repon</w:t>
-            </w:r>
-            <w:proofErr w:type="spellEnd"/>
-            <w:r>
-              <w:t xml:space="preserve"> luonti</w:t>
+              <w:t>kokous ja repon luonti</w:t>
             </w:r>
           </w:p>
         </w:tc>
@@ -493,19 +483,9 @@
             <w:tcW w:w="5103" w:type="dxa"/>
           </w:tcPr>
           <w:p>
-            <w:proofErr w:type="spellStart"/>
-            <w:r>
-              <w:t>Use</w:t>
-            </w:r>
-            <w:proofErr w:type="spellEnd"/>
-            <w:r>
-              <w:t xml:space="preserve"> case </w:t>
-            </w:r>
-            <w:proofErr w:type="spellStart"/>
-            <w:r>
-              <w:t>diagram</w:t>
-            </w:r>
-            <w:proofErr w:type="spellEnd"/>
+            <w:r>
+              <w:t>Use case diagram</w:t>
+            </w:r>
           </w:p>
         </w:tc>
       </w:tr>
@@ -535,13 +515,8 @@
             <w:tcW w:w="5103" w:type="dxa"/>
           </w:tcPr>
           <w:p>
-            <w:proofErr w:type="spellStart"/>
-            <w:r>
-              <w:t>SQLite</w:t>
-            </w:r>
-            <w:proofErr w:type="spellEnd"/>
-            <w:r>
-              <w:t xml:space="preserve"> referenssi</w:t>
+            <w:r>
+              <w:t>SQLite referenssi</w:t>
             </w:r>
           </w:p>
         </w:tc>
@@ -583,29 +558,8 @@
           </w:p>
           <w:p>
             <w:r>
-              <w:t xml:space="preserve">Käyttäjäsivun käyttäjätunnus </w:t>
-            </w:r>
-            <w:proofErr w:type="spellStart"/>
-            <w:r>
-              <w:t>textbox</w:t>
-            </w:r>
-            <w:proofErr w:type="spellEnd"/>
-            <w:r>
-              <w:t xml:space="preserve"> </w:t>
-            </w:r>
-            <w:proofErr w:type="spellStart"/>
-            <w:r>
-              <w:t>read</w:t>
-            </w:r>
-            <w:proofErr w:type="spellEnd"/>
-            <w:r>
-              <w:t xml:space="preserve"> </w:t>
-            </w:r>
-            <w:proofErr w:type="spellStart"/>
-            <w:r>
-              <w:t>only</w:t>
-            </w:r>
-            <w:proofErr w:type="spellEnd"/>
+              <w:t>Käyttäjäsivun käyttäjätunnus textbox read only</w:t>
+            </w:r>
           </w:p>
         </w:tc>
       </w:tr>
@@ -671,25 +625,7 @@
           </w:tcPr>
           <w:p>
             <w:r>
-              <w:t xml:space="preserve">Pääsivun käyttäjälistan </w:t>
-            </w:r>
-            <w:proofErr w:type="spellStart"/>
-            <w:r>
-              <w:t>populointi</w:t>
-            </w:r>
-            <w:proofErr w:type="spellEnd"/>
-            <w:r>
-              <w:t xml:space="preserve">, Menun </w:t>
-            </w:r>
-            <w:proofErr w:type="spellStart"/>
-            <w:proofErr w:type="gramStart"/>
-            <w:r>
-              <w:t>aloitus,Menun</w:t>
-            </w:r>
-            <w:proofErr w:type="spellEnd"/>
-            <w:proofErr w:type="gramEnd"/>
-            <w:r>
-              <w:t xml:space="preserve"> toiminnot</w:t>
+              <w:t>Pääsivun käyttäjälistan populointi, Menun aloitus,Menun toiminnot</w:t>
             </w:r>
             <w:r>
               <w:t xml:space="preserve"> (uusi tehtävä, kirjaudu ulos, poista käyttäjä)</w:t>
@@ -724,15 +660,7 @@
           </w:tcPr>
           <w:p>
             <w:r>
-              <w:t xml:space="preserve">Pääsivun tehtävien </w:t>
-            </w:r>
-            <w:proofErr w:type="spellStart"/>
-            <w:r>
-              <w:t>populoinnin</w:t>
-            </w:r>
-            <w:proofErr w:type="spellEnd"/>
-            <w:r>
-              <w:t xml:space="preserve"> valmistelua</w:t>
+              <w:t>Pääsivun tehtävien populoinnin valmistelua</w:t>
             </w:r>
           </w:p>
         </w:tc>
@@ -764,31 +692,7 @@
           </w:tcPr>
           <w:p>
             <w:r>
-              <w:t xml:space="preserve">SQL </w:t>
-            </w:r>
-            <w:proofErr w:type="spellStart"/>
-            <w:r>
-              <w:t>queryn</w:t>
-            </w:r>
-            <w:proofErr w:type="spellEnd"/>
-            <w:r>
-              <w:t xml:space="preserve"> parantelu, korruption korjaus, testikirjautuminen. </w:t>
-            </w:r>
-            <w:proofErr w:type="gramStart"/>
-            <w:r>
-              <w:t>4h</w:t>
-            </w:r>
-            <w:proofErr w:type="gramEnd"/>
-            <w:r>
-              <w:t xml:space="preserve"> töitä hävisi koska </w:t>
-            </w:r>
-            <w:proofErr w:type="spellStart"/>
-            <w:r>
-              <w:t>local</w:t>
-            </w:r>
-            <w:proofErr w:type="spellEnd"/>
-            <w:r>
-              <w:t xml:space="preserve"> repo korruptoitui. Aloitettu korjaukset</w:t>
+              <w:t>SQL queryn parantelu, korruption korjaus, testikirjautuminen. 4h töitä hävisi koska local repo korruptoitui. Aloitettu korjaukset</w:t>
             </w:r>
           </w:p>
         </w:tc>
@@ -820,15 +724,7 @@
           </w:tcPr>
           <w:p>
             <w:r>
-              <w:t xml:space="preserve">SQL </w:t>
-            </w:r>
-            <w:proofErr w:type="spellStart"/>
-            <w:r>
-              <w:t>queryn</w:t>
-            </w:r>
-            <w:proofErr w:type="spellEnd"/>
-            <w:r>
-              <w:t xml:space="preserve"> korjauksen palautus loppuun</w:t>
+              <w:t>SQL queryn korjauksen palautus loppuun</w:t>
             </w:r>
           </w:p>
         </w:tc>
@@ -863,42 +759,41 @@
               <w:t>Käyttäjän poisto toimii</w:t>
             </w:r>
             <w:r>
-              <w:t xml:space="preserve">, </w:t>
-            </w:r>
-            <w:proofErr w:type="spellStart"/>
-            <w:r>
-              <w:t>Datagridin</w:t>
-            </w:r>
-            <w:proofErr w:type="spellEnd"/>
-            <w:r>
-              <w:t xml:space="preserve"> </w:t>
-            </w:r>
-            <w:proofErr w:type="spellStart"/>
-            <w:r>
-              <w:t>textwrap</w:t>
-            </w:r>
-            <w:proofErr w:type="spellEnd"/>
-          </w:p>
-        </w:tc>
-      </w:tr>
-      <w:tr>
-        <w:tc>
-          <w:tcPr>
-            <w:tcW w:w="1980" w:type="dxa"/>
-          </w:tcPr>
-          <w:p/>
-        </w:tc>
-        <w:tc>
-          <w:tcPr>
-            <w:tcW w:w="2551" w:type="dxa"/>
-          </w:tcPr>
-          <w:p/>
-        </w:tc>
-        <w:tc>
-          <w:tcPr>
-            <w:tcW w:w="5103" w:type="dxa"/>
-          </w:tcPr>
-          <w:p/>
+              <w:t>, Datagridin textwrap</w:t>
+            </w:r>
+          </w:p>
+        </w:tc>
+      </w:tr>
+      <w:tr>
+        <w:tc>
+          <w:tcPr>
+            <w:tcW w:w="1980" w:type="dxa"/>
+          </w:tcPr>
+          <w:p>
+            <w:r>
+              <w:t>23.2.23</w:t>
+            </w:r>
+          </w:p>
+        </w:tc>
+        <w:tc>
+          <w:tcPr>
+            <w:tcW w:w="2551" w:type="dxa"/>
+          </w:tcPr>
+          <w:p>
+            <w:r>
+              <w:t>1,5</w:t>
+            </w:r>
+          </w:p>
+        </w:tc>
+        <w:tc>
+          <w:tcPr>
+            <w:tcW w:w="5103" w:type="dxa"/>
+          </w:tcPr>
+          <w:p>
+            <w:r>
+              <w:t>Tehtävän katselu uudessa ikkunassa tuplaklikkauksella</w:t>
+            </w:r>
+          </w:p>
         </w:tc>
       </w:tr>
       <w:tr>

</xml_diff>

<commit_message>
Kirjautunut käyttäjä, tiedostonnimien muokkausta
</commit_message>
<xml_diff>
--- a/Työnajanseuranta/Työaikaraportti_TeemuKostamo.docx
+++ b/Työnajanseuranta/Työaikaraportti_TeemuKostamo.docx
@@ -845,6 +845,41 @@
           </w:tcPr>
           <w:p>
             <w:r>
+              <w:t>2</w:t>
+            </w:r>
+          </w:p>
+        </w:tc>
+        <w:tc>
+          <w:tcPr>
+            <w:tcW w:w="5103" w:type="dxa"/>
+          </w:tcPr>
+          <w:p>
+            <w:r>
+              <w:t>Tuplaklikkaus toimii uudella layoutilla joka listassa</w:t>
+            </w:r>
+            <w:r>
+              <w:t>. Sprinttitapaaminen</w:t>
+            </w:r>
+          </w:p>
+        </w:tc>
+      </w:tr>
+      <w:tr>
+        <w:tc>
+          <w:tcPr>
+            <w:tcW w:w="1980" w:type="dxa"/>
+          </w:tcPr>
+          <w:p>
+            <w:r>
+              <w:t>26.02.23</w:t>
+            </w:r>
+          </w:p>
+        </w:tc>
+        <w:tc>
+          <w:tcPr>
+            <w:tcW w:w="2551" w:type="dxa"/>
+          </w:tcPr>
+          <w:p>
+            <w:r>
               <w:t>1</w:t>
             </w:r>
           </w:p>
@@ -855,89 +890,109 @@
           </w:tcPr>
           <w:p>
             <w:r>
-              <w:t>Tuplaklikkaus toimii uudella layoutilla joka listassa</w:t>
-            </w:r>
-          </w:p>
-        </w:tc>
-      </w:tr>
-      <w:tr>
-        <w:tc>
-          <w:tcPr>
-            <w:tcW w:w="1980" w:type="dxa"/>
-          </w:tcPr>
-          <w:p/>
-        </w:tc>
-        <w:tc>
-          <w:tcPr>
-            <w:tcW w:w="2551" w:type="dxa"/>
-          </w:tcPr>
-          <w:p/>
-        </w:tc>
-        <w:tc>
-          <w:tcPr>
-            <w:tcW w:w="5103" w:type="dxa"/>
-          </w:tcPr>
-          <w:p/>
-        </w:tc>
-      </w:tr>
-      <w:tr>
-        <w:tc>
-          <w:tcPr>
-            <w:tcW w:w="1980" w:type="dxa"/>
-          </w:tcPr>
-          <w:p/>
-        </w:tc>
-        <w:tc>
-          <w:tcPr>
-            <w:tcW w:w="2551" w:type="dxa"/>
-          </w:tcPr>
-          <w:p/>
-        </w:tc>
-        <w:tc>
-          <w:tcPr>
-            <w:tcW w:w="5103" w:type="dxa"/>
-          </w:tcPr>
-          <w:p/>
-        </w:tc>
-      </w:tr>
-      <w:tr>
-        <w:tc>
-          <w:tcPr>
-            <w:tcW w:w="1980" w:type="dxa"/>
-          </w:tcPr>
-          <w:p/>
-        </w:tc>
-        <w:tc>
-          <w:tcPr>
-            <w:tcW w:w="2551" w:type="dxa"/>
-          </w:tcPr>
-          <w:p/>
-        </w:tc>
-        <w:tc>
-          <w:tcPr>
-            <w:tcW w:w="5103" w:type="dxa"/>
-          </w:tcPr>
-          <w:p/>
-        </w:tc>
-      </w:tr>
-      <w:tr>
-        <w:tc>
-          <w:tcPr>
-            <w:tcW w:w="1980" w:type="dxa"/>
-          </w:tcPr>
-          <w:p/>
-        </w:tc>
-        <w:tc>
-          <w:tcPr>
-            <w:tcW w:w="2551" w:type="dxa"/>
-          </w:tcPr>
-          <w:p/>
-        </w:tc>
-        <w:tc>
-          <w:tcPr>
-            <w:tcW w:w="5103" w:type="dxa"/>
-          </w:tcPr>
-          <w:p/>
+              <w:t>Ohjelman aloituksessa varmistetaan tyhjä käyttäjä tietokantaan. Käyttäjän poiston yhteydessä taskit siirtyvät tyhjälle käyttäjälle</w:t>
+            </w:r>
+          </w:p>
+        </w:tc>
+      </w:tr>
+      <w:tr>
+        <w:tc>
+          <w:tcPr>
+            <w:tcW w:w="1980" w:type="dxa"/>
+          </w:tcPr>
+          <w:p>
+            <w:r>
+              <w:t>27.02.23</w:t>
+            </w:r>
+          </w:p>
+        </w:tc>
+        <w:tc>
+          <w:tcPr>
+            <w:tcW w:w="2551" w:type="dxa"/>
+          </w:tcPr>
+          <w:p>
+            <w:r>
+              <w:t>3</w:t>
+            </w:r>
+          </w:p>
+        </w:tc>
+        <w:tc>
+          <w:tcPr>
+            <w:tcW w:w="5103" w:type="dxa"/>
+          </w:tcPr>
+          <w:p>
+            <w:r>
+              <w:t>Yritetty löytää toiminnallisuus kuinka duedate solun taustavärin voisi muuttaa riippuen nykyhetkestä</w:t>
+            </w:r>
+          </w:p>
+        </w:tc>
+      </w:tr>
+      <w:tr>
+        <w:tc>
+          <w:tcPr>
+            <w:tcW w:w="1980" w:type="dxa"/>
+          </w:tcPr>
+          <w:p>
+            <w:r>
+              <w:lastRenderedPageBreak/>
+              <w:t>28.02.23</w:t>
+            </w:r>
+          </w:p>
+        </w:tc>
+        <w:tc>
+          <w:tcPr>
+            <w:tcW w:w="2551" w:type="dxa"/>
+          </w:tcPr>
+          <w:p>
+            <w:r>
+              <w:t>3</w:t>
+            </w:r>
+          </w:p>
+        </w:tc>
+        <w:tc>
+          <w:tcPr>
+            <w:tcW w:w="5103" w:type="dxa"/>
+          </w:tcPr>
+          <w:p>
+            <w:r>
+              <w:t>Yritetty löytää toiminnallisuus kuinka duedate solun taustavärin voisi muuttaa riippuen nykyhetkestä</w:t>
+            </w:r>
+            <w:r>
+              <w:t xml:space="preserve"> – Jää tekemättömäksi</w:t>
+            </w:r>
+          </w:p>
+        </w:tc>
+      </w:tr>
+      <w:tr>
+        <w:tc>
+          <w:tcPr>
+            <w:tcW w:w="1980" w:type="dxa"/>
+          </w:tcPr>
+          <w:p>
+            <w:r>
+              <w:t>28.02.23</w:t>
+            </w:r>
+          </w:p>
+        </w:tc>
+        <w:tc>
+          <w:tcPr>
+            <w:tcW w:w="2551" w:type="dxa"/>
+          </w:tcPr>
+          <w:p>
+            <w:r>
+              <w:t>1,5</w:t>
+            </w:r>
+          </w:p>
+        </w:tc>
+        <w:tc>
+          <w:tcPr>
+            <w:tcW w:w="5103" w:type="dxa"/>
+          </w:tcPr>
+          <w:p>
+            <w:r>
+              <w:t>Koodin siivoamista, tiedostojen ja luokkien uudelleen nimeämistä. Kirjautunut käyttäjä tekstikentän luonti pääikkunaan, gitignore korjailua</w:t>
+            </w:r>
+          </w:p>
         </w:tc>
       </w:tr>
       <w:tr>
@@ -1095,7 +1150,7 @@
               <w:rPr>
                 <w:noProof/>
               </w:rPr>
-              <w:t>26,75</w:t>
+              <w:t>38,25</w:t>
             </w:r>
             <w:r>
               <w:fldChar w:fldCharType="end"/>

</xml_diff>